<commit_message>
ensure syllabus is standard
</commit_message>
<xml_diff>
--- a/static_files/admin/304syllabus_spring2022.docx
+++ b/static_files/admin/304syllabus_spring2022.docx
@@ -611,6 +611,13 @@
           <w:szCs w:val="24"/>
         </w:rPr>
         <w:t>and by Appointment</w:t>
+      </w:r>
+      <w:r>
+        <w:rPr>
+          <w:rFonts w:ascii="Garamond" w:hAnsi="Garamond"/>
+          <w:szCs w:val="24"/>
+        </w:rPr>
+        <w:t>. Details over email</w:t>
       </w:r>
     </w:p>
     <w:p/>
@@ -1112,27 +1119,7 @@
         <w:rPr>
           <w:rFonts w:ascii="Garamond" w:hAnsi="Garamond"/>
         </w:rPr>
-        <w:t xml:space="preserve">% of your overall course grade for each </w:t>
-      </w:r>
-      <w:proofErr w:type="gramStart"/>
-      <w:r>
-        <w:rPr>
-          <w:rFonts w:ascii="Garamond" w:hAnsi="Garamond"/>
-        </w:rPr>
-        <w:t>problem solving</w:t>
-      </w:r>
-      <w:proofErr w:type="gramEnd"/>
-      <w:r>
-        <w:rPr>
-          <w:rFonts w:ascii="Garamond" w:hAnsi="Garamond"/>
-        </w:rPr>
-        <w:t xml:space="preserve"> </w:t>
-      </w:r>
-      <w:r>
-        <w:rPr>
-          <w:rFonts w:ascii="Garamond" w:hAnsi="Garamond"/>
-        </w:rPr>
-        <w:t>homework).</w:t>
+        <w:t>% of your overall course grade for each).</w:t>
       </w:r>
     </w:p>
     <w:p>
@@ -1320,7 +1307,31 @@
           <w:b/>
           <w:bCs/>
         </w:rPr>
-        <w:t xml:space="preserve">Writing and problem-solving assignments are due each week </w:t>
+        <w:t>Writing and problem-solving assignments are due</w:t>
+      </w:r>
+      <w:r>
+        <w:rPr>
+          <w:rFonts w:ascii="Garamond" w:hAnsi="Garamond"/>
+          <w:b/>
+          <w:bCs/>
+        </w:rPr>
+        <w:t xml:space="preserve"> </w:t>
+      </w:r>
+      <w:r>
+        <w:rPr>
+          <w:rFonts w:ascii="Garamond" w:hAnsi="Garamond"/>
+          <w:b/>
+          <w:bCs/>
+        </w:rPr>
+        <w:t>at the end of</w:t>
+      </w:r>
+      <w:r>
+        <w:rPr>
+          <w:rFonts w:ascii="Garamond" w:hAnsi="Garamond"/>
+          <w:b/>
+          <w:bCs/>
+        </w:rPr>
+        <w:t xml:space="preserve"> each week </w:t>
       </w:r>
       <w:r>
         <w:rPr>
@@ -2756,7 +2767,7 @@
         <w:rPr>
           <w:rFonts w:ascii="Garamond" w:hAnsi="Garamond"/>
         </w:rPr>
-        <w:t>This is an online / virtual course and attendance is not explicitly a part of the course grade. However, consistent attendance and engagement is important for performing well in the course.</w:t>
+        <w:t>This is an online / virtual course and attendance is not explicitly a part of the course grade. However, consistent engagement is important for performing well in the course.</w:t>
       </w:r>
     </w:p>
     <w:p>
@@ -2828,20 +2839,6 @@
         </w:rPr>
         <w:t xml:space="preserve"> </w:t>
       </w:r>
-      <w:r>
-        <w:rPr>
-          <w:rFonts w:ascii="Garamond" w:hAnsi="Garamond"/>
-          <w:szCs w:val="24"/>
-        </w:rPr>
-        <w:t>When you send me an email, use</w:t>
-      </w:r>
-      <w:r>
-        <w:rPr>
-          <w:rFonts w:ascii="Garamond" w:hAnsi="Garamond"/>
-          <w:szCs w:val="24"/>
-        </w:rPr>
-        <w:t xml:space="preserve"> it as an opportunity to work on your formal written communication skills. Please do your best to compose a well-written and professional message, using complete sentences and correct grammar and punctuation.</w:t>
-      </w:r>
     </w:p>
     <w:p>
       <w:pPr>
@@ -2852,6 +2849,37 @@
           <w:szCs w:val="24"/>
         </w:rPr>
       </w:pPr>
+    </w:p>
+    <w:p>
+      <w:pPr>
+        <w:pStyle w:val="BodyText"/>
+        <w:jc w:val="both"/>
+        <w:rPr>
+          <w:rFonts w:ascii="Garamond" w:hAnsi="Garamond"/>
+          <w:szCs w:val="24"/>
+        </w:rPr>
+      </w:pPr>
+      <w:r>
+        <w:rPr>
+          <w:rFonts w:ascii="Garamond" w:hAnsi="Garamond"/>
+          <w:szCs w:val="24"/>
+        </w:rPr>
+        <w:t>When you send me an email, use</w:t>
+      </w:r>
+      <w:r>
+        <w:rPr>
+          <w:rFonts w:ascii="Garamond" w:hAnsi="Garamond"/>
+          <w:szCs w:val="24"/>
+        </w:rPr>
+        <w:t xml:space="preserve"> it as an opportunity to work on your formal written communication skills. Please do your best to compose a well-written and professional message, using complete sentences and correct grammar and punctuation.</w:t>
+      </w:r>
+      <w:r>
+        <w:rPr>
+          <w:rFonts w:ascii="Garamond" w:hAnsi="Garamond"/>
+          <w:szCs w:val="24"/>
+        </w:rPr>
+        <w:t xml:space="preserve"> </w:t>
+      </w:r>
       <w:r>
         <w:rPr>
           <w:rFonts w:ascii="Garamond" w:hAnsi="Garamond"/>
@@ -3657,7 +3685,7 @@
                 <w:rFonts w:ascii="Garamond" w:hAnsi="Garamond" w:cs="Calibri"/>
                 <w:color w:val="000000"/>
               </w:rPr>
-              <w:t>Tools of Microeconomics</w:t>
+              <w:t>Economic Models</w:t>
             </w:r>
           </w:p>
         </w:tc>
@@ -4657,7 +4685,16 @@
                 <w:sz w:val="22"/>
                 <w:szCs w:val="22"/>
               </w:rPr>
-              <w:t>Supply and Demand: Welfare and polices</w:t>
+              <w:t xml:space="preserve">Supply and Demand: </w:t>
+            </w:r>
+            <w:r>
+              <w:rPr>
+                <w:rFonts w:ascii="Garamond" w:hAnsi="Garamond" w:cs="Calibri"/>
+                <w:color w:val="000000"/>
+                <w:sz w:val="22"/>
+                <w:szCs w:val="22"/>
+              </w:rPr>
+              <w:t>Govt. pricing policies</w:t>
             </w:r>
           </w:p>
         </w:tc>
@@ -4825,7 +4862,16 @@
                 <w:sz w:val="22"/>
                 <w:szCs w:val="22"/>
               </w:rPr>
-              <w:t>Supply and Demand: Welfare and polices</w:t>
+              <w:t xml:space="preserve">Supply and Demand: </w:t>
+            </w:r>
+            <w:r>
+              <w:rPr>
+                <w:rFonts w:ascii="Garamond" w:hAnsi="Garamond" w:cs="Calibri"/>
+                <w:color w:val="000000"/>
+                <w:sz w:val="22"/>
+                <w:szCs w:val="22"/>
+              </w:rPr>
+              <w:t>Govt. quantity policies</w:t>
             </w:r>
           </w:p>
         </w:tc>
@@ -5410,7 +5456,6 @@
             <w:shd w:val="clear" w:color="auto" w:fill="auto"/>
             <w:noWrap/>
             <w:vAlign w:val="bottom"/>
-            <w:hideMark/>
           </w:tcPr>
           <w:p>
             <w:pPr>
@@ -5441,7 +5486,6 @@
             <w:shd w:val="clear" w:color="auto" w:fill="auto"/>
             <w:noWrap/>
             <w:vAlign w:val="bottom"/>
-            <w:hideMark/>
           </w:tcPr>
           <w:p>
             <w:pPr>
@@ -5472,7 +5516,6 @@
             <w:shd w:val="clear" w:color="auto" w:fill="auto"/>
             <w:noWrap/>
             <w:vAlign w:val="bottom"/>
-            <w:hideMark/>
           </w:tcPr>
           <w:p>
             <w:pPr>
@@ -5486,7 +5529,7 @@
                 <w:rFonts w:ascii="Garamond" w:hAnsi="Garamond" w:cs="Calibri"/>
                 <w:color w:val="000000"/>
               </w:rPr>
-              <w:t>Search and Bayesian Reasoning</w:t>
+              <w:t>Adverse selection, moral hazard, signaling</w:t>
             </w:r>
           </w:p>
         </w:tc>
@@ -5502,7 +5545,6 @@
             <w:shd w:val="clear" w:color="auto" w:fill="auto"/>
             <w:noWrap/>
             <w:vAlign w:val="bottom"/>
-            <w:hideMark/>
           </w:tcPr>
           <w:p>
             <w:pPr>
@@ -5515,12 +5557,10 @@
             </w:pPr>
             <w:r>
               <w:rPr>
-                <w:rFonts w:ascii="Gotham" w:hAnsi="Gotham" w:cs="Calibri"/>
-                <w:color w:val="000000"/>
-                <w:sz w:val="20"/>
-                <w:szCs w:val="20"/>
-              </w:rPr>
-              <w:t>Slides</w:t>
+                <w:rFonts w:ascii="Garamond" w:hAnsi="Garamond" w:cs="Calibri"/>
+                <w:color w:val="000000"/>
+              </w:rPr>
+              <w:t>Asymmetric Information</w:t>
             </w:r>
           </w:p>
         </w:tc>
@@ -5536,7 +5576,6 @@
             <w:shd w:val="clear" w:color="auto" w:fill="auto"/>
             <w:noWrap/>
             <w:vAlign w:val="bottom"/>
-            <w:hideMark/>
           </w:tcPr>
           <w:p>
             <w:pPr>
@@ -5550,7 +5589,21 @@
                 <w:rFonts w:ascii="Garamond" w:hAnsi="Garamond" w:cs="Calibri"/>
                 <w:color w:val="000000"/>
               </w:rPr>
-              <w:t>HW 7: Search and Bayes</w:t>
+              <w:t>HW 7:</w:t>
+            </w:r>
+            <w:r>
+              <w:rPr>
+                <w:rFonts w:ascii="Garamond" w:hAnsi="Garamond" w:cs="Calibri"/>
+                <w:color w:val="000000"/>
+              </w:rPr>
+              <w:t xml:space="preserve"> </w:t>
+            </w:r>
+            <w:r>
+              <w:rPr>
+                <w:rFonts w:ascii="Garamond" w:hAnsi="Garamond" w:cs="Calibri"/>
+                <w:color w:val="000000"/>
+              </w:rPr>
+              <w:t>Asymmetric Information</w:t>
             </w:r>
           </w:p>
         </w:tc>
@@ -5617,7 +5670,14 @@
                 <w:rFonts w:ascii="Garamond" w:hAnsi="Garamond" w:cs="Calibri"/>
                 <w:color w:val="000000"/>
               </w:rPr>
-              <w:t>13</w:t>
+              <w:t>1</w:t>
+            </w:r>
+            <w:r>
+              <w:rPr>
+                <w:rFonts w:ascii="Garamond" w:hAnsi="Garamond" w:cs="Calibri"/>
+                <w:color w:val="000000"/>
+              </w:rPr>
+              <w:t>3</w:t>
             </w:r>
           </w:p>
         </w:tc>
@@ -5647,7 +5707,7 @@
                 <w:rFonts w:ascii="Garamond" w:hAnsi="Garamond" w:cs="Calibri"/>
                 <w:color w:val="000000"/>
               </w:rPr>
-              <w:t>Adverse selection, moral hazard, signaling</w:t>
+              <w:t>Search and Bayesian Reasoning</w:t>
             </w:r>
           </w:p>
         </w:tc>
@@ -5668,16 +5728,20 @@
           <w:p>
             <w:pPr>
               <w:rPr>
-                <w:rFonts w:ascii="Garamond" w:hAnsi="Garamond" w:cs="Calibri"/>
-                <w:color w:val="000000"/>
+                <w:rFonts w:ascii="Gotham" w:hAnsi="Gotham" w:cs="Calibri"/>
+                <w:color w:val="000000"/>
+                <w:sz w:val="20"/>
+                <w:szCs w:val="20"/>
               </w:rPr>
             </w:pPr>
             <w:r>
               <w:rPr>
-                <w:rFonts w:ascii="Garamond" w:hAnsi="Garamond" w:cs="Calibri"/>
-                <w:color w:val="000000"/>
-              </w:rPr>
-              <w:t xml:space="preserve">Asymmetric Information </w:t>
+                <w:rFonts w:ascii="Gotham" w:hAnsi="Gotham" w:cs="Calibri"/>
+                <w:color w:val="000000"/>
+                <w:sz w:val="20"/>
+                <w:szCs w:val="20"/>
+              </w:rPr>
+              <w:t>Slides</w:t>
             </w:r>
           </w:p>
         </w:tc>
@@ -5707,21 +5771,21 @@
                 <w:rFonts w:ascii="Garamond" w:hAnsi="Garamond" w:cs="Calibri"/>
                 <w:color w:val="000000"/>
               </w:rPr>
-              <w:t xml:space="preserve">HW 8: </w:t>
-            </w:r>
-            <w:r>
-              <w:rPr>
-                <w:rFonts w:ascii="Garamond" w:hAnsi="Garamond" w:cs="Calibri"/>
-                <w:color w:val="000000"/>
-              </w:rPr>
-              <w:t>Asymmetric</w:t>
-            </w:r>
-            <w:r>
-              <w:rPr>
-                <w:rFonts w:ascii="Garamond" w:hAnsi="Garamond" w:cs="Calibri"/>
-                <w:color w:val="000000"/>
-              </w:rPr>
-              <w:t xml:space="preserve"> Information</w:t>
+              <w:t xml:space="preserve">HW </w:t>
+            </w:r>
+            <w:r>
+              <w:rPr>
+                <w:rFonts w:ascii="Garamond" w:hAnsi="Garamond" w:cs="Calibri"/>
+                <w:color w:val="000000"/>
+              </w:rPr>
+              <w:t>8</w:t>
+            </w:r>
+            <w:r>
+              <w:rPr>
+                <w:rFonts w:ascii="Garamond" w:hAnsi="Garamond" w:cs="Calibri"/>
+                <w:color w:val="000000"/>
+              </w:rPr>
+              <w:t>: Search and Bayes</w:t>
             </w:r>
           </w:p>
         </w:tc>
@@ -5975,7 +6039,14 @@
                 <w:rFonts w:ascii="Garamond" w:hAnsi="Garamond" w:cs="Calibri"/>
                 <w:color w:val="000000"/>
               </w:rPr>
-              <w:t xml:space="preserve">Game Theory and Epilogue </w:t>
+              <w:t>Public Choice</w:t>
+            </w:r>
+            <w:r>
+              <w:rPr>
+                <w:rFonts w:ascii="Garamond" w:hAnsi="Garamond" w:cs="Calibri"/>
+                <w:color w:val="000000"/>
+              </w:rPr>
+              <w:t xml:space="preserve"> and Epilogue </w:t>
             </w:r>
           </w:p>
         </w:tc>
@@ -5995,7 +6066,6 @@
           </w:tcPr>
           <w:p>
             <w:pPr>
-              <w:jc w:val="center"/>
               <w:rPr>
                 <w:rFonts w:ascii="Garamond" w:hAnsi="Garamond" w:cs="Calibri"/>
                 <w:color w:val="000000"/>
@@ -6006,7 +6076,7 @@
                 <w:rFonts w:ascii="Garamond" w:hAnsi="Garamond" w:cs="Calibri"/>
                 <w:color w:val="000000"/>
               </w:rPr>
-              <w:t>-</w:t>
+              <w:t>Slides</w:t>
             </w:r>
           </w:p>
         </w:tc>
@@ -6043,7 +6113,7 @@
                 <w:rFonts w:ascii="Garamond" w:hAnsi="Garamond" w:cs="Calibri"/>
                 <w:color w:val="000000"/>
               </w:rPr>
-              <w:t>Behavioral Economics</w:t>
+              <w:t>Public Choice</w:t>
             </w:r>
           </w:p>
         </w:tc>

</xml_diff>